<commit_message>
added a deletion to test docx
</commit_message>
<xml_diff>
--- a/inst/extdata/test.docx
+++ b/inst/extdata/test.docx
@@ -1,15 +1,25 @@
 
 <file path=word/document.xml><?xml version="1.0" encoding="utf-8"?>
-<w:document xmlns:wpc="http://schemas.microsoft.com/office/word/2010/wordprocessingCanvas" xmlns:mc="http://schemas.openxmlformats.org/markup-compatibility/2006" xmlns:o="urn:schemas-microsoft-com:office:office" xmlns:r="http://schemas.openxmlformats.org/officeDocument/2006/relationships" xmlns:m="http://schemas.openxmlformats.org/officeDocument/2006/math" xmlns:v="urn:schemas-microsoft-com:vml" xmlns:wp14="http://schemas.microsoft.com/office/word/2010/wordprocessingDrawing" xmlns:wp="http://schemas.openxmlformats.org/drawingml/2006/wordprocessingDrawing" xmlns:w10="urn:schemas-microsoft-com:office:word" xmlns:w="http://schemas.openxmlformats.org/wordprocessingml/2006/main" xmlns:w14="http://schemas.microsoft.com/office/word/2010/wordml" xmlns:w15="http://schemas.microsoft.com/office/word/2012/wordml" xmlns:wpg="http://schemas.microsoft.com/office/word/2010/wordprocessingGroup" xmlns:wpi="http://schemas.microsoft.com/office/word/2010/wordprocessingInk" xmlns:wne="http://schemas.microsoft.com/office/word/2006/wordml" xmlns:wps="http://schemas.microsoft.com/office/word/2010/wordprocessingShape" mc:Ignorable="w14 w15 wp14">
+<w:document xmlns:wpc="http://schemas.microsoft.com/office/word/2010/wordprocessingCanvas" xmlns:cx="http://schemas.microsoft.com/office/drawing/2014/chartex" xmlns:cx1="http://schemas.microsoft.com/office/drawing/2015/9/8/chartex" xmlns:cx2="http://schemas.microsoft.com/office/drawing/2015/10/21/chartex" xmlns:cx3="http://schemas.microsoft.com/office/drawing/2016/5/9/chartex" xmlns:cx4="http://schemas.microsoft.com/office/drawing/2016/5/10/chartex" xmlns:cx5="http://schemas.microsoft.com/office/drawing/2016/5/11/chartex" xmlns:cx6="http://schemas.microsoft.com/office/drawing/2016/5/12/chartex" xmlns:cx7="http://schemas.microsoft.com/office/drawing/2016/5/13/chartex" xmlns:cx8="http://schemas.microsoft.com/office/drawing/2016/5/14/chartex" xmlns:mc="http://schemas.openxmlformats.org/markup-compatibility/2006" xmlns:aink="http://schemas.microsoft.com/office/drawing/2016/ink" xmlns:am3d="http://schemas.microsoft.com/office/drawing/2017/model3d" xmlns:o="urn:schemas-microsoft-com:office:office" xmlns:r="http://schemas.openxmlformats.org/officeDocument/2006/relationships" xmlns:m="http://schemas.openxmlformats.org/officeDocument/2006/math" xmlns:v="urn:schemas-microsoft-com:vml" xmlns:wp14="http://schemas.microsoft.com/office/word/2010/wordprocessingDrawing" xmlns:wp="http://schemas.openxmlformats.org/drawingml/2006/wordprocessingDrawing" xmlns:w10="urn:schemas-microsoft-com:office:word" xmlns:w="http://schemas.openxmlformats.org/wordprocessingml/2006/main" xmlns:w14="http://schemas.microsoft.com/office/word/2010/wordml" xmlns:w15="http://schemas.microsoft.com/office/word/2012/wordml" xmlns:w16cid="http://schemas.microsoft.com/office/word/2016/wordml/cid" xmlns:w16se="http://schemas.microsoft.com/office/word/2015/wordml/symex" xmlns:wpg="http://schemas.microsoft.com/office/word/2010/wordprocessingGroup" xmlns:wpi="http://schemas.microsoft.com/office/word/2010/wordprocessingInk" xmlns:wne="http://schemas.microsoft.com/office/word/2006/wordml" xmlns:wps="http://schemas.microsoft.com/office/word/2010/wordprocessingShape" mc:Ignorable="w14 w15 w16se w16cid wp14">
   <w:body>
     <w:p>
       <w:pPr>
         <w:pStyle w:val="FirstParagraph"/>
       </w:pPr>
       <w:r>
-        <w:t>This is a test</w:t>
+        <w:t xml:space="preserve">This </w:t>
       </w:r>
-      <w:ins w:id="0" w:author="Adam Gruer" w:date="2018-06-25T09:32:00Z">
+      <w:bookmarkStart w:id="0" w:name="_GoBack"/>
+      <w:bookmarkEnd w:id="0"/>
+      <w:del w:id="1" w:author="Adam Gruer" w:date="2018-06-26T21:53:00Z">
+        <w:r>
+          <w:delText xml:space="preserve">is </w:delText>
+        </w:r>
+      </w:del>
+      <w:r>
+        <w:t>a test</w:t>
+      </w:r>
+      <w:ins w:id="2" w:author="Adam Gruer" w:date="2018-06-25T09:32:00Z">
         <w:r>
           <w:t xml:space="preserve"> document</w:t>
         </w:r>
@@ -17,8 +27,6 @@
       <w:r>
         <w:t>.</w:t>
       </w:r>
-      <w:bookmarkStart w:id="1" w:name="_GoBack"/>
-      <w:bookmarkEnd w:id="1"/>
     </w:p>
     <w:sectPr>
       <w:pgSz w:w="12240" w:h="15840"/>
@@ -30,7 +38,7 @@
 </file>
 
 <file path=word/endnotes.xml><?xml version="1.0" encoding="utf-8"?>
-<w:endnotes xmlns:wpc="http://schemas.microsoft.com/office/word/2010/wordprocessingCanvas" xmlns:mc="http://schemas.openxmlformats.org/markup-compatibility/2006" xmlns:o="urn:schemas-microsoft-com:office:office" xmlns:r="http://schemas.openxmlformats.org/officeDocument/2006/relationships" xmlns:m="http://schemas.openxmlformats.org/officeDocument/2006/math" xmlns:v="urn:schemas-microsoft-com:vml" xmlns:wp14="http://schemas.microsoft.com/office/word/2010/wordprocessingDrawing" xmlns:wp="http://schemas.openxmlformats.org/drawingml/2006/wordprocessingDrawing" xmlns:w10="urn:schemas-microsoft-com:office:word" xmlns:w="http://schemas.openxmlformats.org/wordprocessingml/2006/main" xmlns:w14="http://schemas.microsoft.com/office/word/2010/wordml" xmlns:w15="http://schemas.microsoft.com/office/word/2012/wordml" xmlns:wpg="http://schemas.microsoft.com/office/word/2010/wordprocessingGroup" xmlns:wpi="http://schemas.microsoft.com/office/word/2010/wordprocessingInk" xmlns:wne="http://schemas.microsoft.com/office/word/2006/wordml" xmlns:wps="http://schemas.microsoft.com/office/word/2010/wordprocessingShape" mc:Ignorable="w14 w15 wp14">
+<w:endnotes xmlns:wpc="http://schemas.microsoft.com/office/word/2010/wordprocessingCanvas" xmlns:cx="http://schemas.microsoft.com/office/drawing/2014/chartex" xmlns:cx1="http://schemas.microsoft.com/office/drawing/2015/9/8/chartex" xmlns:cx2="http://schemas.microsoft.com/office/drawing/2015/10/21/chartex" xmlns:cx3="http://schemas.microsoft.com/office/drawing/2016/5/9/chartex" xmlns:cx4="http://schemas.microsoft.com/office/drawing/2016/5/10/chartex" xmlns:cx5="http://schemas.microsoft.com/office/drawing/2016/5/11/chartex" xmlns:cx6="http://schemas.microsoft.com/office/drawing/2016/5/12/chartex" xmlns:cx7="http://schemas.microsoft.com/office/drawing/2016/5/13/chartex" xmlns:cx8="http://schemas.microsoft.com/office/drawing/2016/5/14/chartex" xmlns:mc="http://schemas.openxmlformats.org/markup-compatibility/2006" xmlns:aink="http://schemas.microsoft.com/office/drawing/2016/ink" xmlns:am3d="http://schemas.microsoft.com/office/drawing/2017/model3d" xmlns:o="urn:schemas-microsoft-com:office:office" xmlns:r="http://schemas.openxmlformats.org/officeDocument/2006/relationships" xmlns:m="http://schemas.openxmlformats.org/officeDocument/2006/math" xmlns:v="urn:schemas-microsoft-com:vml" xmlns:wp14="http://schemas.microsoft.com/office/word/2010/wordprocessingDrawing" xmlns:wp="http://schemas.openxmlformats.org/drawingml/2006/wordprocessingDrawing" xmlns:w10="urn:schemas-microsoft-com:office:word" xmlns:w="http://schemas.openxmlformats.org/wordprocessingml/2006/main" xmlns:w14="http://schemas.microsoft.com/office/word/2010/wordml" xmlns:w15="http://schemas.microsoft.com/office/word/2012/wordml" xmlns:w16cid="http://schemas.microsoft.com/office/word/2016/wordml/cid" xmlns:w16se="http://schemas.microsoft.com/office/word/2015/wordml/symex" xmlns:wpg="http://schemas.microsoft.com/office/word/2010/wordprocessingGroup" xmlns:wpi="http://schemas.microsoft.com/office/word/2010/wordprocessingInk" xmlns:wne="http://schemas.microsoft.com/office/word/2006/wordml" xmlns:wps="http://schemas.microsoft.com/office/word/2010/wordprocessingShape" mc:Ignorable="w14 w15 w16se w16cid wp14">
   <w:endnote w:type="separator" w:id="-1">
     <w:p>
       <w:pPr>
@@ -55,7 +63,7 @@
 </file>
 
 <file path=word/footnotes.xml><?xml version="1.0" encoding="utf-8"?>
-<w:footnotes xmlns:wpc="http://schemas.microsoft.com/office/word/2010/wordprocessingCanvas" xmlns:mc="http://schemas.openxmlformats.org/markup-compatibility/2006" xmlns:o="urn:schemas-microsoft-com:office:office" xmlns:r="http://schemas.openxmlformats.org/officeDocument/2006/relationships" xmlns:m="http://schemas.openxmlformats.org/officeDocument/2006/math" xmlns:v="urn:schemas-microsoft-com:vml" xmlns:wp14="http://schemas.microsoft.com/office/word/2010/wordprocessingDrawing" xmlns:wp="http://schemas.openxmlformats.org/drawingml/2006/wordprocessingDrawing" xmlns:w10="urn:schemas-microsoft-com:office:word" xmlns:w="http://schemas.openxmlformats.org/wordprocessingml/2006/main" xmlns:w14="http://schemas.microsoft.com/office/word/2010/wordml" xmlns:w15="http://schemas.microsoft.com/office/word/2012/wordml" xmlns:wpg="http://schemas.microsoft.com/office/word/2010/wordprocessingGroup" xmlns:wpi="http://schemas.microsoft.com/office/word/2010/wordprocessingInk" xmlns:wne="http://schemas.microsoft.com/office/word/2006/wordml" xmlns:wps="http://schemas.microsoft.com/office/word/2010/wordprocessingShape" mc:Ignorable="w14 w15 wp14">
+<w:footnotes xmlns:wpc="http://schemas.microsoft.com/office/word/2010/wordprocessingCanvas" xmlns:cx="http://schemas.microsoft.com/office/drawing/2014/chartex" xmlns:cx1="http://schemas.microsoft.com/office/drawing/2015/9/8/chartex" xmlns:cx2="http://schemas.microsoft.com/office/drawing/2015/10/21/chartex" xmlns:cx3="http://schemas.microsoft.com/office/drawing/2016/5/9/chartex" xmlns:cx4="http://schemas.microsoft.com/office/drawing/2016/5/10/chartex" xmlns:cx5="http://schemas.microsoft.com/office/drawing/2016/5/11/chartex" xmlns:cx6="http://schemas.microsoft.com/office/drawing/2016/5/12/chartex" xmlns:cx7="http://schemas.microsoft.com/office/drawing/2016/5/13/chartex" xmlns:cx8="http://schemas.microsoft.com/office/drawing/2016/5/14/chartex" xmlns:mc="http://schemas.openxmlformats.org/markup-compatibility/2006" xmlns:aink="http://schemas.microsoft.com/office/drawing/2016/ink" xmlns:am3d="http://schemas.microsoft.com/office/drawing/2017/model3d" xmlns:o="urn:schemas-microsoft-com:office:office" xmlns:r="http://schemas.openxmlformats.org/officeDocument/2006/relationships" xmlns:m="http://schemas.openxmlformats.org/officeDocument/2006/math" xmlns:v="urn:schemas-microsoft-com:vml" xmlns:wp14="http://schemas.microsoft.com/office/word/2010/wordprocessingDrawing" xmlns:wp="http://schemas.openxmlformats.org/drawingml/2006/wordprocessingDrawing" xmlns:w10="urn:schemas-microsoft-com:office:word" xmlns:w="http://schemas.openxmlformats.org/wordprocessingml/2006/main" xmlns:w14="http://schemas.microsoft.com/office/word/2010/wordml" xmlns:w15="http://schemas.microsoft.com/office/word/2012/wordml" xmlns:w16cid="http://schemas.microsoft.com/office/word/2016/wordml/cid" xmlns:w16se="http://schemas.microsoft.com/office/word/2015/wordml/symex" xmlns:wpg="http://schemas.microsoft.com/office/word/2010/wordprocessingGroup" xmlns:wpi="http://schemas.microsoft.com/office/word/2010/wordprocessingInk" xmlns:wne="http://schemas.microsoft.com/office/word/2006/wordml" xmlns:wps="http://schemas.microsoft.com/office/word/2010/wordprocessingShape" mc:Ignorable="w14 w15 w16se w16cid wp14">
   <w:footnote w:type="separator" w:id="-1">
     <w:p>
       <w:r>
@@ -74,7 +82,7 @@
 </file>
 
 <file path=word/numbering.xml><?xml version="1.0" encoding="utf-8"?>
-<w:numbering xmlns:wpc="http://schemas.microsoft.com/office/word/2010/wordprocessingCanvas" xmlns:mc="http://schemas.openxmlformats.org/markup-compatibility/2006" xmlns:o="urn:schemas-microsoft-com:office:office" xmlns:r="http://schemas.openxmlformats.org/officeDocument/2006/relationships" xmlns:m="http://schemas.openxmlformats.org/officeDocument/2006/math" xmlns:v="urn:schemas-microsoft-com:vml" xmlns:wp14="http://schemas.microsoft.com/office/word/2010/wordprocessingDrawing" xmlns:wp="http://schemas.openxmlformats.org/drawingml/2006/wordprocessingDrawing" xmlns:w10="urn:schemas-microsoft-com:office:word" xmlns:w="http://schemas.openxmlformats.org/wordprocessingml/2006/main" xmlns:w14="http://schemas.microsoft.com/office/word/2010/wordml" xmlns:w15="http://schemas.microsoft.com/office/word/2012/wordml" xmlns:wpg="http://schemas.microsoft.com/office/word/2010/wordprocessingGroup" xmlns:wpi="http://schemas.microsoft.com/office/word/2010/wordprocessingInk" xmlns:wne="http://schemas.microsoft.com/office/word/2006/wordml" xmlns:wps="http://schemas.microsoft.com/office/word/2010/wordprocessingShape" mc:Ignorable="w14 w15 wp14">
+<w:numbering xmlns:wpc="http://schemas.microsoft.com/office/word/2010/wordprocessingCanvas" xmlns:cx="http://schemas.microsoft.com/office/drawing/2014/chartex" xmlns:cx1="http://schemas.microsoft.com/office/drawing/2015/9/8/chartex" xmlns:cx2="http://schemas.microsoft.com/office/drawing/2015/10/21/chartex" xmlns:cx3="http://schemas.microsoft.com/office/drawing/2016/5/9/chartex" xmlns:cx4="http://schemas.microsoft.com/office/drawing/2016/5/10/chartex" xmlns:cx5="http://schemas.microsoft.com/office/drawing/2016/5/11/chartex" xmlns:cx6="http://schemas.microsoft.com/office/drawing/2016/5/12/chartex" xmlns:cx7="http://schemas.microsoft.com/office/drawing/2016/5/13/chartex" xmlns:cx8="http://schemas.microsoft.com/office/drawing/2016/5/14/chartex" xmlns:mc="http://schemas.openxmlformats.org/markup-compatibility/2006" xmlns:aink="http://schemas.microsoft.com/office/drawing/2016/ink" xmlns:am3d="http://schemas.microsoft.com/office/drawing/2017/model3d" xmlns:o="urn:schemas-microsoft-com:office:office" xmlns:r="http://schemas.openxmlformats.org/officeDocument/2006/relationships" xmlns:m="http://schemas.openxmlformats.org/officeDocument/2006/math" xmlns:v="urn:schemas-microsoft-com:vml" xmlns:wp14="http://schemas.microsoft.com/office/word/2010/wordprocessingDrawing" xmlns:wp="http://schemas.openxmlformats.org/drawingml/2006/wordprocessingDrawing" xmlns:w10="urn:schemas-microsoft-com:office:word" xmlns:w="http://schemas.openxmlformats.org/wordprocessingml/2006/main" xmlns:w14="http://schemas.microsoft.com/office/word/2010/wordml" xmlns:w15="http://schemas.microsoft.com/office/word/2012/wordml" xmlns:w16cid="http://schemas.microsoft.com/office/word/2016/wordml/cid" xmlns:w16se="http://schemas.microsoft.com/office/word/2015/wordml/symex" xmlns:wpg="http://schemas.microsoft.com/office/word/2010/wordprocessingGroup" xmlns:wpi="http://schemas.microsoft.com/office/word/2010/wordprocessingInk" xmlns:wne="http://schemas.microsoft.com/office/word/2006/wordml" xmlns:wps="http://schemas.microsoft.com/office/word/2010/wordprocessingShape" mc:Ignorable="w14 w15 w16se w16cid wp14">
   <w:abstractNum w:abstractNumId="0" w15:restartNumberingAfterBreak="0">
     <w:nsid w:val="E17F69BA"/>
     <w:multiLevelType w:val="multilevel"/>
@@ -268,16 +276,8 @@
 </w:numbering>
 </file>
 
-<file path=word/people.xml><?xml version="1.0" encoding="utf-8"?>
-<w15:people xmlns:wpc="http://schemas.microsoft.com/office/word/2010/wordprocessingCanvas" xmlns:mc="http://schemas.openxmlformats.org/markup-compatibility/2006" xmlns:o="urn:schemas-microsoft-com:office:office" xmlns:r="http://schemas.openxmlformats.org/officeDocument/2006/relationships" xmlns:m="http://schemas.openxmlformats.org/officeDocument/2006/math" xmlns:v="urn:schemas-microsoft-com:vml" xmlns:wp14="http://schemas.microsoft.com/office/word/2010/wordprocessingDrawing" xmlns:wp="http://schemas.openxmlformats.org/drawingml/2006/wordprocessingDrawing" xmlns:w10="urn:schemas-microsoft-com:office:word" xmlns:w="http://schemas.openxmlformats.org/wordprocessingml/2006/main" xmlns:w14="http://schemas.microsoft.com/office/word/2010/wordml" xmlns:w15="http://schemas.microsoft.com/office/word/2012/wordml" xmlns:wpg="http://schemas.microsoft.com/office/word/2010/wordprocessingGroup" xmlns:wpi="http://schemas.microsoft.com/office/word/2010/wordprocessingInk" xmlns:wne="http://schemas.microsoft.com/office/word/2006/wordml" xmlns:wps="http://schemas.microsoft.com/office/word/2010/wordprocessingShape" mc:Ignorable="w14 w15 wp14">
-  <w15:person w15:author="Adam Gruer">
-    <w15:presenceInfo w15:providerId="AD" w15:userId="S-1-5-21-68797724-3306027891-3422185373-19963"/>
-  </w15:person>
-</w15:people>
-</file>
-
 <file path=word/styles.xml><?xml version="1.0" encoding="utf-8"?>
-<w:styles xmlns:mc="http://schemas.openxmlformats.org/markup-compatibility/2006" xmlns:r="http://schemas.openxmlformats.org/officeDocument/2006/relationships" xmlns:w="http://schemas.openxmlformats.org/wordprocessingml/2006/main" xmlns:w14="http://schemas.microsoft.com/office/word/2010/wordml" xmlns:w15="http://schemas.microsoft.com/office/word/2012/wordml" mc:Ignorable="w14 w15">
+<w:styles xmlns:mc="http://schemas.openxmlformats.org/markup-compatibility/2006" xmlns:r="http://schemas.openxmlformats.org/officeDocument/2006/relationships" xmlns:w="http://schemas.openxmlformats.org/wordprocessingml/2006/main" xmlns:w14="http://schemas.microsoft.com/office/word/2010/wordml" xmlns:w15="http://schemas.microsoft.com/office/word/2012/wordml" xmlns:w16cid="http://schemas.microsoft.com/office/word/2016/wordml/cid" xmlns:w16se="http://schemas.microsoft.com/office/word/2015/wordml/symex" mc:Ignorable="w14 w15 w16se w16cid">
   <w:docDefaults>
     <w:rPrDefault>
       <w:rPr>
@@ -293,7 +293,7 @@
       </w:pPr>
     </w:pPrDefault>
   </w:docDefaults>
-  <w:latentStyles w:defLockedState="0" w:defUIPriority="0" w:defSemiHidden="0" w:defUnhideWhenUsed="0" w:defQFormat="0" w:count="371">
+  <w:latentStyles w:defLockedState="0" w:defUIPriority="0" w:defSemiHidden="0" w:defUnhideWhenUsed="0" w:defQFormat="0" w:count="375">
     <w:lsdException w:name="index 1" w:semiHidden="1" w:unhideWhenUsed="1"/>
     <w:lsdException w:name="index 7" w:semiHidden="1" w:unhideWhenUsed="1"/>
     <w:lsdException w:name="index 8" w:semiHidden="1" w:unhideWhenUsed="1"/>
@@ -374,7 +374,6 @@
     <w:lsdException w:name="HTML Sample" w:semiHidden="1" w:unhideWhenUsed="1"/>
     <w:lsdException w:name="HTML Typewriter" w:semiHidden="1" w:unhideWhenUsed="1"/>
     <w:lsdException w:name="HTML Variable" w:semiHidden="1" w:unhideWhenUsed="1"/>
-    <w:lsdException w:name="Normal Table" w:semiHidden="1" w:unhideWhenUsed="1"/>
     <w:lsdException w:name="annotation subject" w:semiHidden="1" w:unhideWhenUsed="1"/>
     <w:lsdException w:name="No List" w:semiHidden="1" w:unhideWhenUsed="1"/>
     <w:lsdException w:name="Outline List 1" w:semiHidden="1" w:unhideWhenUsed="1"/>
@@ -418,10 +417,8 @@
     <w:lsdException w:name="Table Elegant" w:semiHidden="1" w:unhideWhenUsed="1"/>
     <w:lsdException w:name="Table Professional" w:semiHidden="1" w:unhideWhenUsed="1"/>
     <w:lsdException w:name="Table Subtle 1" w:semiHidden="1" w:unhideWhenUsed="1"/>
-    <w:lsdException w:name="Table Subtle 2" w:semiHidden="1" w:unhideWhenUsed="1"/>
     <w:lsdException w:name="Table Web 1" w:semiHidden="1" w:unhideWhenUsed="1"/>
     <w:lsdException w:name="Table Web 2" w:semiHidden="1" w:unhideWhenUsed="1"/>
-    <w:lsdException w:name="Table Web 3" w:semiHidden="1" w:unhideWhenUsed="1"/>
     <w:lsdException w:name="Balloon Text" w:semiHidden="1" w:unhideWhenUsed="1"/>
     <w:lsdException w:name="Table Theme" w:semiHidden="1" w:unhideWhenUsed="1"/>
     <w:lsdException w:name="Placeholder Text" w:semiHidden="1"/>
@@ -432,12 +429,15 @@
     <w:lsdException w:name="Medium Shading 2"/>
     <w:lsdException w:name="Medium List 1"/>
     <w:lsdException w:name="Medium List 2"/>
+    <w:lsdException w:name="Medium Grid 1"/>
+    <w:lsdException w:name="Medium Grid 2"/>
+    <w:lsdException w:name="Medium Grid 3"/>
+    <w:lsdException w:name="Dark List"/>
+    <w:lsdException w:name="Colorful Shading"/>
+    <w:lsdException w:name="Colorful List"/>
+    <w:lsdException w:name="Colorful Grid"/>
     <w:lsdException w:name="Light Shading Accent 1"/>
     <w:lsdException w:name="Light List Accent 1"/>
-    <w:lsdException w:name="Light Grid Accent 1"/>
-    <w:lsdException w:name="Medium Shading 1 Accent 1"/>
-    <w:lsdException w:name="Medium Shading 2 Accent 1"/>
-    <w:lsdException w:name="Medium List 1 Accent 1"/>
     <w:lsdException w:name="Revision" w:semiHidden="1"/>
     <w:lsdException w:name="Medium List 2 Accent 1"/>
     <w:lsdException w:name="Medium Grid 1 Accent 1"/>
@@ -513,10 +513,6 @@
     <w:lsdException w:name="Medium Grid 1 Accent 6"/>
     <w:lsdException w:name="Medium Grid 2 Accent 6"/>
     <w:lsdException w:name="Medium Grid 3 Accent 6"/>
-    <w:lsdException w:name="Dark List Accent 6"/>
-    <w:lsdException w:name="Colorful Shading Accent 6"/>
-    <w:lsdException w:name="Colorful List Accent 6"/>
-    <w:lsdException w:name="Colorful Grid Accent 6"/>
     <w:lsdException w:name="Bibliography" w:semiHidden="1" w:unhideWhenUsed="1"/>
     <w:lsdException w:name="TOC Heading" w:semiHidden="1" w:unhideWhenUsed="1"/>
     <w:lsdException w:name="Grid Table 4" w:uiPriority="49"/>
@@ -614,6 +610,10 @@
     <w:lsdException w:name="List Table 5 Dark Accent 6" w:uiPriority="50"/>
     <w:lsdException w:name="List Table 6 Colorful Accent 6" w:uiPriority="51"/>
     <w:lsdException w:name="List Table 7 Colorful Accent 6" w:uiPriority="52"/>
+    <w:lsdException w:name="Mention" w:semiHidden="1" w:uiPriority="99" w:unhideWhenUsed="1"/>
+    <w:lsdException w:name="Smart Hyperlink" w:semiHidden="1" w:uiPriority="99" w:unhideWhenUsed="1"/>
+    <w:lsdException w:name="Hashtag" w:semiHidden="1" w:uiPriority="99" w:unhideWhenUsed="1"/>
+    <w:lsdException w:name="Unresolved Mention" w:semiHidden="1" w:uiPriority="99" w:unhideWhenUsed="1"/>
   </w:latentStyles>
   <w:style w:type="paragraph" w:default="1" w:styleId="Normal">
     <w:name w:val="Normal"/>
@@ -1277,6 +1277,43 @@
     <w:rPr>
       <w:rFonts w:ascii="Consolas" w:hAnsi="Consolas"/>
       <w:sz w:val="22"/>
+    </w:rPr>
+  </w:style>
+  <w:style w:type="paragraph" w:styleId="Revision">
+    <w:name w:val="Revision"/>
+    <w:hidden/>
+    <w:semiHidden/>
+    <w:rsid w:val="00787AA6"/>
+    <w:pPr>
+      <w:spacing w:after="0"/>
+    </w:pPr>
+  </w:style>
+  <w:style w:type="paragraph" w:styleId="BalloonText">
+    <w:name w:val="Balloon Text"/>
+    <w:basedOn w:val="Normal"/>
+    <w:link w:val="BalloonTextChar"/>
+    <w:semiHidden/>
+    <w:unhideWhenUsed/>
+    <w:rsid w:val="00787AA6"/>
+    <w:pPr>
+      <w:spacing w:after="0"/>
+    </w:pPr>
+    <w:rPr>
+      <w:rFonts w:ascii="Times New Roman" w:hAnsi="Times New Roman" w:cs="Times New Roman"/>
+      <w:sz w:val="18"/>
+      <w:szCs w:val="18"/>
+    </w:rPr>
+  </w:style>
+  <w:style w:type="character" w:customStyle="1" w:styleId="BalloonTextChar">
+    <w:name w:val="Balloon Text Char"/>
+    <w:basedOn w:val="DefaultParagraphFont"/>
+    <w:link w:val="BalloonText"/>
+    <w:semiHidden/>
+    <w:rsid w:val="00787AA6"/>
+    <w:rPr>
+      <w:rFonts w:ascii="Times New Roman" w:hAnsi="Times New Roman" w:cs="Times New Roman"/>
+      <w:sz w:val="18"/>
+      <w:szCs w:val="18"/>
     </w:rPr>
   </w:style>
 </w:styles>
@@ -1605,7 +1642,7 @@
 </file>
 
 <file path=customXml/itemProps1.xml><?xml version="1.0" encoding="utf-8"?>
-<ds:datastoreItem xmlns:ds="http://schemas.openxmlformats.org/officeDocument/2006/customXml" ds:itemID="{EB126EA1-2091-4420-B205-5C6557B51499}">
+<ds:datastoreItem xmlns:ds="http://schemas.openxmlformats.org/officeDocument/2006/customXml" ds:itemID="{6DF7D6D9-5895-1840-AA97-8BE27A42E878}">
   <ds:schemaRefs>
     <ds:schemaRef ds:uri="http://schemas.openxmlformats.org/officeDocument/2006/bibliography"/>
   </ds:schemaRefs>

</xml_diff>